<commit_message>
Update: Merged DOCX output, UI Column Toggle fixes, and Tokenization for corrupted tags
</commit_message>
<xml_diff>
--- a/public/templates/thong_bao_template.docx
+++ b/public/templates/thong_bao_template.docx
@@ -405,7 +405,6 @@
                 </wp:anchor>
               </w:drawing>
             </w:r>
-            <w:proofErr w:type="gramStart"/>
             <w:r>
               <w:rPr>
                 <w:rFonts w:asciiTheme="majorHAnsi" w:hAnsiTheme="majorHAnsi" w:cstheme="majorHAnsi"/>
@@ -413,9 +412,43 @@
                 <w:iCs/>
                 <w:lang w:val="en-US"/>
               </w:rPr>
-              <w:t>TP.Hồ</w:t>
-            </w:r>
-            <w:proofErr w:type="gramEnd"/>
+              <w:t>TP.Hồ Chí Minh, Ngày</w:t>
+            </w:r>
+            <w:r>
+              <w:rPr>
+                <w:rFonts w:asciiTheme="majorHAnsi" w:hAnsiTheme="majorHAnsi" w:cstheme="majorHAnsi"/>
+                <w:lang w:val="en-US"/>
+              </w:rPr>
+              <w:t xml:space="preserve"> </w:t>
+            </w:r>
+            <w:r>
+              <w:rPr>
+                <w:rFonts w:asciiTheme="majorHAnsi" w:hAnsiTheme="majorHAnsi" w:cstheme="majorHAnsi"/>
+                <w:lang w:val="en-US"/>
+              </w:rPr>
+              <w:t>{{</w:t>
+            </w:r>
+            <w:r>
+              <w:rPr>
+                <w:rFonts w:asciiTheme="majorHAnsi" w:hAnsiTheme="majorHAnsi" w:cstheme="majorHAnsi"/>
+                <w:lang w:val="en-US"/>
+              </w:rPr>
+              <w:t>NGAY</w:t>
+            </w:r>
+            <w:r>
+              <w:rPr>
+                <w:rFonts w:asciiTheme="majorHAnsi" w:hAnsiTheme="majorHAnsi" w:cstheme="majorHAnsi"/>
+                <w:lang w:val="en-US"/>
+              </w:rPr>
+              <w:t>}}</w:t>
+            </w:r>
+            <w:r>
+              <w:rPr>
+                <w:rFonts w:asciiTheme="majorHAnsi" w:hAnsiTheme="majorHAnsi" w:cstheme="majorHAnsi"/>
+                <w:lang w:val="en-US"/>
+              </w:rPr>
+              <w:t xml:space="preserve"> </w:t>
+            </w:r>
             <w:r>
               <w:rPr>
                 <w:rFonts w:asciiTheme="majorHAnsi" w:hAnsiTheme="majorHAnsi" w:cstheme="majorHAnsi"/>
@@ -423,14 +456,42 @@
                 <w:iCs/>
                 <w:lang w:val="en-US"/>
               </w:rPr>
-              <w:t xml:space="preserve"> Chí Minh, Ngày</w:t>
+              <w:t>tháng</w:t>
             </w:r>
             <w:r>
               <w:rPr>
                 <w:rFonts w:asciiTheme="majorHAnsi" w:hAnsiTheme="majorHAnsi" w:cstheme="majorHAnsi"/>
                 <w:lang w:val="en-US"/>
               </w:rPr>
-              <w:t xml:space="preserve"> {{NGAY}} </w:t>
+              <w:t xml:space="preserve"> </w:t>
+            </w:r>
+            <w:r>
+              <w:rPr>
+                <w:rFonts w:asciiTheme="majorHAnsi" w:hAnsiTheme="majorHAnsi" w:cstheme="majorHAnsi"/>
+                <w:lang w:val="en-US"/>
+              </w:rPr>
+              <w:t>{{</w:t>
+            </w:r>
+            <w:r>
+              <w:rPr>
+                <w:rFonts w:asciiTheme="majorHAnsi" w:hAnsiTheme="majorHAnsi" w:cstheme="majorHAnsi"/>
+                <w:lang w:val="en-US"/>
+              </w:rPr>
+              <w:t>THANG</w:t>
+            </w:r>
+            <w:r>
+              <w:rPr>
+                <w:rFonts w:asciiTheme="majorHAnsi" w:hAnsiTheme="majorHAnsi" w:cstheme="majorHAnsi"/>
+                <w:lang w:val="en-US"/>
+              </w:rPr>
+              <w:t>}}</w:t>
+            </w:r>
+            <w:r>
+              <w:rPr>
+                <w:rFonts w:asciiTheme="majorHAnsi" w:hAnsiTheme="majorHAnsi" w:cstheme="majorHAnsi"/>
+                <w:lang w:val="en-US"/>
+              </w:rPr>
+              <w:t xml:space="preserve"> </w:t>
             </w:r>
             <w:r>
               <w:rPr>
@@ -439,30 +500,35 @@
                 <w:iCs/>
                 <w:lang w:val="en-US"/>
               </w:rPr>
-              <w:t>tháng</w:t>
+              <w:t>năm</w:t>
             </w:r>
             <w:r>
               <w:rPr>
                 <w:rFonts w:asciiTheme="majorHAnsi" w:hAnsiTheme="majorHAnsi" w:cstheme="majorHAnsi"/>
                 <w:lang w:val="en-US"/>
               </w:rPr>
-              <w:t xml:space="preserve"> {{THANG}} </w:t>
+              <w:t xml:space="preserve"> </w:t>
             </w:r>
             <w:r>
               <w:rPr>
                 <w:rFonts w:asciiTheme="majorHAnsi" w:hAnsiTheme="majorHAnsi" w:cstheme="majorHAnsi"/>
-                <w:i/>
-                <w:iCs/>
-                <w:lang w:val="en-US"/>
-              </w:rPr>
-              <w:t>năm</w:t>
+                <w:lang w:val="en-US"/>
+              </w:rPr>
+              <w:t>{{</w:t>
             </w:r>
             <w:r>
               <w:rPr>
                 <w:rFonts w:asciiTheme="majorHAnsi" w:hAnsiTheme="majorHAnsi" w:cstheme="majorHAnsi"/>
                 <w:lang w:val="en-US"/>
               </w:rPr>
-              <w:t xml:space="preserve"> {{NAM}}}</w:t>
+              <w:t>NAM</w:t>
+            </w:r>
+            <w:r>
+              <w:rPr>
+                <w:rFonts w:asciiTheme="majorHAnsi" w:hAnsiTheme="majorHAnsi" w:cstheme="majorHAnsi"/>
+                <w:lang w:val="en-US"/>
+              </w:rPr>
+              <w:t>}}</w:t>
             </w:r>
           </w:p>
           <w:p>
@@ -509,7 +575,7 @@
                 <w:sz w:val="30"/>
                 <w:szCs w:val="30"/>
               </w:rPr>
-              <w:t>{{TIEU_DE_THONG_BAO}}</w:t>
+              <w:t>TIEU_DE_THONG_BAO</w:t>
             </w:r>
           </w:p>
           <w:p>
@@ -546,6 +612,7 @@
                 <w:b/>
                 <w:sz w:val="26"/>
                 <w:szCs w:val="26"/>
+                <w:lang w:val="en-US"/>
               </w:rPr>
             </w:pPr>
             <w:r>
@@ -563,7 +630,7 @@
                 <w:sz w:val="26"/>
                 <w:szCs w:val="26"/>
               </w:rPr>
-              <w:t>{{TEN_KH}}</w:t>
+              <w:t>TEN_KH</w:t>
             </w:r>
           </w:p>
           <w:p>
@@ -575,6 +642,7 @@
                 <w:b/>
                 <w:sz w:val="26"/>
                 <w:szCs w:val="26"/>
+                <w:lang w:val="en-US"/>
               </w:rPr>
             </w:pPr>
             <w:r>
@@ -592,7 +660,7 @@
                 <w:sz w:val="26"/>
                 <w:szCs w:val="26"/>
               </w:rPr>
-              <w:t xml:space="preserve"> {{DIA_CHI}}</w:t>
+              <w:t xml:space="preserve"> DIA_CHI</w:t>
             </w:r>
           </w:p>
           <w:p>
@@ -604,6 +672,7 @@
                 <w:b/>
                 <w:sz w:val="26"/>
                 <w:szCs w:val="26"/>
+                <w:lang w:val="en-US"/>
               </w:rPr>
             </w:pPr>
             <w:r>
@@ -621,7 +690,7 @@
                 <w:sz w:val="26"/>
                 <w:szCs w:val="26"/>
               </w:rPr>
-              <w:t>{{DANH_BA}}</w:t>
+              <w:t>DANH_BA</w:t>
             </w:r>
             <w:r>
               <w:rPr>
@@ -663,7 +732,7 @@
                 <w:sz w:val="26"/>
                 <w:szCs w:val="26"/>
               </w:rPr>
-              <w:t>{{MA_LO_TRINH}}</w:t>
+              <w:t>MA_LO_TRINH</w:t>
             </w:r>
           </w:p>
           <w:p>
@@ -705,16 +774,21 @@
               <w:rPr>
                 <w:rFonts w:ascii="Times New Roman" w:eastAsia="Times New Roman" w:hAnsi="Times New Roman" w:cs="Times New Roman"/>
                 <w:b/>
-                <w:sz w:val="26"/>
-                <w:szCs w:val="26"/>
+                <w:bCs/>
+                <w:sz w:val="26"/>
+                <w:szCs w:val="26"/>
+                <w:lang w:val="en-US"/>
               </w:rPr>
               <w:t>{{KY_NAM}}</w:t>
             </w:r>
             <w:r>
               <w:rPr>
                 <w:rFonts w:ascii="Times New Roman" w:eastAsia="Times New Roman" w:hAnsi="Times New Roman" w:cs="Times New Roman"/>
-                <w:sz w:val="26"/>
-                <w:szCs w:val="26"/>
+                <w:b/>
+                <w:bCs/>
+                <w:sz w:val="26"/>
+                <w:szCs w:val="26"/>
+                <w:lang w:val="en-US"/>
               </w:rPr>
               <w:t>.</w:t>
             </w:r>
@@ -777,10 +851,12 @@
               <w:rPr>
                 <w:rFonts w:ascii="Times New Roman" w:eastAsia="Times New Roman" w:hAnsi="Times New Roman" w:cs="Times New Roman"/>
                 <w:b/>
-                <w:sz w:val="26"/>
-                <w:szCs w:val="26"/>
-              </w:rPr>
-              <w:t xml:space="preserve">{{NGAY_HAN}} </w:t>
+                <w:bCs/>
+                <w:sz w:val="26"/>
+                <w:szCs w:val="26"/>
+                <w:lang w:val="en-US"/>
+              </w:rPr>
+              <w:t>{{NGAY_HAN}}</w:t>
             </w:r>
             <w:r>
               <w:rPr>
@@ -990,65 +1066,28 @@
               </w:rPr>
               <w:t>STT</w:t>
             </w:r>
-            <w:proofErr w:type="gramStart"/>
-            <w:r>
-              <w:rPr>
-                <w:rFonts w:ascii="Times New Roman" w:eastAsia="Times New Roman" w:hAnsi="Times New Roman" w:cs="Times New Roman"/>
-                <w:b/>
-                <w:iCs/>
-                <w:lang w:val="en-US"/>
-              </w:rPr>
-              <w:t>}}</w:t>
-            </w:r>
             <w:r>
               <w:rPr>
                 <w:rFonts w:ascii="Times New Roman" w:eastAsia="Times New Roman" w:hAnsi="Times New Roman" w:cs="Times New Roman"/>
                 <w:b/>
                 <w:i/>
               </w:rPr>
-              <w:t xml:space="preserve">   </w:t>
-            </w:r>
-            <w:proofErr w:type="gramEnd"/>
+              <w:t xml:space="preserve">              </w:t>
+            </w:r>
+            <w:r>
+              <w:rPr>
+                <w:rFonts w:ascii="Times New Roman" w:eastAsia="Times New Roman" w:hAnsi="Times New Roman" w:cs="Times New Roman"/>
+                <w:b/>
+              </w:rPr>
+              <w:t xml:space="preserve"> </w:t>
+            </w:r>
             <w:r>
               <w:rPr>
                 <w:rFonts w:ascii="Times New Roman" w:eastAsia="Times New Roman" w:hAnsi="Times New Roman" w:cs="Times New Roman"/>
                 <w:b/>
                 <w:i/>
               </w:rPr>
-              <w:t xml:space="preserve">         </w:t>
-            </w:r>
-            <w:proofErr w:type="gramStart"/>
-            <w:r>
-              <w:rPr>
-                <w:rFonts w:ascii="Times New Roman" w:eastAsia="Times New Roman" w:hAnsi="Times New Roman" w:cs="Times New Roman"/>
-                <w:b/>
-                <w:i/>
-              </w:rPr>
-              <w:t xml:space="preserve">  </w:t>
-            </w:r>
-            <w:r>
-              <w:rPr>
-                <w:rFonts w:ascii="Times New Roman" w:eastAsia="Times New Roman" w:hAnsi="Times New Roman" w:cs="Times New Roman"/>
-                <w:b/>
-              </w:rPr>
-              <w:t xml:space="preserve"> </w:t>
-            </w:r>
-            <w:r>
-              <w:rPr>
-                <w:rFonts w:ascii="Times New Roman" w:eastAsia="Times New Roman" w:hAnsi="Times New Roman" w:cs="Times New Roman"/>
-                <w:b/>
-                <w:i/>
-              </w:rPr>
-              <w:t>(</w:t>
-            </w:r>
-            <w:proofErr w:type="gramEnd"/>
-            <w:r>
-              <w:rPr>
-                <w:rFonts w:ascii="Times New Roman" w:eastAsia="Times New Roman" w:hAnsi="Times New Roman" w:cs="Times New Roman"/>
-                <w:b/>
-                <w:i/>
-              </w:rPr>
-              <w:t>Xin vui lòng bỏ qua thông báo này nếu Quý khách hàng đã thanh toán đầy đủ tiền nước)</w:t>
+              <w:t>(Xin vui lòng bỏ qua thông báo này nếu Quý khách hàng đã thanh toán đầy đủ tiền nước)</w:t>
             </w:r>
           </w:p>
         </w:tc>
@@ -1675,6 +1714,7 @@
   <w:style w:type="character" w:default="1" w:styleId="DefaultParagraphFont">
     <w:name w:val="Default Paragraph Font"/>
     <w:uiPriority w:val="1"/>
+    <w:semiHidden/>
     <w:unhideWhenUsed/>
   </w:style>
   <w:style w:type="table" w:default="1" w:styleId="TableNormal">

</xml_diff>